<commit_message>
módosított dokumentáció (tartalomjegyzék frissítés)
</commit_message>
<xml_diff>
--- a/Dokumentáció_vizsgaremek.docx
+++ b/Dokumentáció_vizsgaremek.docx
@@ -683,7 +683,7 @@
             </w:rPr>
             <w:fldChar w:fldCharType="separate"/>
           </w:r>
-          <w:hyperlink w:anchor="_Toc101724100" w:history="1">
+          <w:hyperlink w:anchor="_Toc101724863" w:history="1">
             <w:r>
               <w:rPr>
                 <w:rStyle w:val="Hiperhivatkozs"/>
@@ -711,7 +711,7 @@
                 <w:noProof/>
                 <w:webHidden/>
               </w:rPr>
-              <w:instrText xml:space="preserve"> PAGEREF _Toc101724100 \h </w:instrText>
+              <w:instrText xml:space="preserve"> PAGEREF _Toc101724863 \h </w:instrText>
             </w:r>
             <w:r>
               <w:rPr>
@@ -757,7 +757,7 @@
               <w:szCs w:val="24"/>
             </w:rPr>
           </w:pPr>
-          <w:hyperlink w:anchor="_Toc101724101" w:history="1">
+          <w:hyperlink w:anchor="_Toc101724864" w:history="1">
             <w:r>
               <w:rPr>
                 <w:rStyle w:val="Hiperhivatkozs"/>
@@ -785,7 +785,7 @@
                 <w:noProof/>
                 <w:webHidden/>
               </w:rPr>
-              <w:instrText xml:space="preserve"> PAGEREF _Toc101724101 \h </w:instrText>
+              <w:instrText xml:space="preserve"> PAGEREF _Toc101724864 \h </w:instrText>
             </w:r>
             <w:r>
               <w:rPr>
@@ -831,7 +831,7 @@
               <w:szCs w:val="24"/>
             </w:rPr>
           </w:pPr>
-          <w:hyperlink w:anchor="_Toc101724102" w:history="1">
+          <w:hyperlink w:anchor="_Toc101724865" w:history="1">
             <w:r>
               <w:rPr>
                 <w:rStyle w:val="Hiperhivatkozs"/>
@@ -859,7 +859,7 @@
                 <w:noProof/>
                 <w:webHidden/>
               </w:rPr>
-              <w:instrText xml:space="preserve"> PAGEREF _Toc101724102 \h </w:instrText>
+              <w:instrText xml:space="preserve"> PAGEREF _Toc101724865 \h </w:instrText>
             </w:r>
             <w:r>
               <w:rPr>
@@ -905,7 +905,7 @@
               <w:szCs w:val="24"/>
             </w:rPr>
           </w:pPr>
-          <w:hyperlink w:anchor="_Toc101724103" w:history="1">
+          <w:hyperlink w:anchor="_Toc101724866" w:history="1">
             <w:r>
               <w:rPr>
                 <w:rStyle w:val="Hiperhivatkozs"/>
@@ -933,7 +933,7 @@
                 <w:noProof/>
                 <w:webHidden/>
               </w:rPr>
-              <w:instrText xml:space="preserve"> PAGEREF _Toc101724103 \h </w:instrText>
+              <w:instrText xml:space="preserve"> PAGEREF _Toc101724866 \h </w:instrText>
             </w:r>
             <w:r>
               <w:rPr>
@@ -979,7 +979,7 @@
               <w:szCs w:val="24"/>
             </w:rPr>
           </w:pPr>
-          <w:hyperlink w:anchor="_Toc101724104" w:history="1">
+          <w:hyperlink w:anchor="_Toc101724867" w:history="1">
             <w:r>
               <w:rPr>
                 <w:rStyle w:val="Hiperhivatkozs"/>
@@ -1006,7 +1006,7 @@
                 <w:noProof/>
                 <w:webHidden/>
               </w:rPr>
-              <w:instrText xml:space="preserve"> PAGEREF _Toc101724104 \h </w:instrText>
+              <w:instrText xml:space="preserve"> PAGEREF _Toc101724867 \h </w:instrText>
             </w:r>
             <w:r>
               <w:rPr>
@@ -1026,7 +1026,7 @@
                 <w:noProof/>
                 <w:webHidden/>
               </w:rPr>
-              <w:t>14</w:t>
+              <w:t>15</w:t>
             </w:r>
             <w:r>
               <w:rPr>
@@ -1052,7 +1052,7 @@
               <w:szCs w:val="24"/>
             </w:rPr>
           </w:pPr>
-          <w:hyperlink w:anchor="_Toc101724105" w:history="1">
+          <w:hyperlink w:anchor="_Toc101724868" w:history="1">
             <w:r>
               <w:rPr>
                 <w:rStyle w:val="Hiperhivatkozs"/>
@@ -1079,7 +1079,7 @@
                 <w:noProof/>
                 <w:webHidden/>
               </w:rPr>
-              <w:instrText xml:space="preserve"> PAGEREF _Toc101724105 \h </w:instrText>
+              <w:instrText xml:space="preserve"> PAGEREF _Toc101724868 \h </w:instrText>
             </w:r>
             <w:r>
               <w:rPr>
@@ -1099,7 +1099,7 @@
                 <w:noProof/>
                 <w:webHidden/>
               </w:rPr>
-              <w:t>19</w:t>
+              <w:t>20</w:t>
             </w:r>
             <w:r>
               <w:rPr>
@@ -1125,7 +1125,7 @@
               <w:szCs w:val="24"/>
             </w:rPr>
           </w:pPr>
-          <w:hyperlink w:anchor="_Toc101724106" w:history="1">
+          <w:hyperlink w:anchor="_Toc101724869" w:history="1">
             <w:r>
               <w:rPr>
                 <w:rStyle w:val="Hiperhivatkozs"/>
@@ -1152,7 +1152,7 @@
                 <w:noProof/>
                 <w:webHidden/>
               </w:rPr>
-              <w:instrText xml:space="preserve"> PAGEREF _Toc101724106 \h </w:instrText>
+              <w:instrText xml:space="preserve"> PAGEREF _Toc101724869 \h </w:instrText>
             </w:r>
             <w:r>
               <w:rPr>
@@ -1172,7 +1172,7 @@
                 <w:noProof/>
                 <w:webHidden/>
               </w:rPr>
-              <w:t>22</w:t>
+              <w:t>23</w:t>
             </w:r>
             <w:r>
               <w:rPr>
@@ -1198,7 +1198,7 @@
               <w:szCs w:val="24"/>
             </w:rPr>
           </w:pPr>
-          <w:hyperlink w:anchor="_Toc101724107" w:history="1">
+          <w:hyperlink w:anchor="_Toc101724870" w:history="1">
             <w:r>
               <w:rPr>
                 <w:rStyle w:val="Hiperhivatkozs"/>
@@ -1225,7 +1225,7 @@
                 <w:noProof/>
                 <w:webHidden/>
               </w:rPr>
-              <w:instrText xml:space="preserve"> PAGEREF _Toc101724107 \h </w:instrText>
+              <w:instrText xml:space="preserve"> PAGEREF _Toc101724870 \h </w:instrText>
             </w:r>
             <w:r>
               <w:rPr>
@@ -1245,7 +1245,7 @@
                 <w:noProof/>
                 <w:webHidden/>
               </w:rPr>
-              <w:t>25</w:t>
+              <w:t>26</w:t>
             </w:r>
             <w:r>
               <w:rPr>
@@ -1271,7 +1271,7 @@
               <w:szCs w:val="24"/>
             </w:rPr>
           </w:pPr>
-          <w:hyperlink w:anchor="_Toc101724108" w:history="1">
+          <w:hyperlink w:anchor="_Toc101724871" w:history="1">
             <w:r>
               <w:rPr>
                 <w:rStyle w:val="Hiperhivatkozs"/>
@@ -1298,7 +1298,7 @@
                 <w:noProof/>
                 <w:webHidden/>
               </w:rPr>
-              <w:instrText xml:space="preserve"> PAGEREF _Toc101724108 \h </w:instrText>
+              <w:instrText xml:space="preserve"> PAGEREF _Toc101724871 \h </w:instrText>
             </w:r>
             <w:r>
               <w:rPr>
@@ -1318,7 +1318,80 @@
                 <w:noProof/>
                 <w:webHidden/>
               </w:rPr>
-              <w:t>28</w:t>
+              <w:t>29</w:t>
+            </w:r>
+            <w:r>
+              <w:rPr>
+                <w:noProof/>
+                <w:webHidden/>
+              </w:rPr>
+              <w:fldChar w:fldCharType="end"/>
+            </w:r>
+          </w:hyperlink>
+        </w:p>
+        <w:p>
+          <w:pPr>
+            <w:pStyle w:val="TJ1"/>
+            <w:tabs>
+              <w:tab w:val="right" w:leader="dot" w:pos="9038"/>
+            </w:tabs>
+            <w:rPr>
+              <w:rFonts w:eastAsiaTheme="minorEastAsia" w:cstheme="minorBidi"/>
+              <w:b w:val="0"/>
+              <w:bCs w:val="0"/>
+              <w:noProof/>
+              <w:sz w:val="24"/>
+              <w:szCs w:val="24"/>
+            </w:rPr>
+          </w:pPr>
+          <w:hyperlink w:anchor="_Toc101724872" w:history="1">
+            <w:r>
+              <w:rPr>
+                <w:rStyle w:val="Hiperhivatkozs"/>
+                <w:noProof/>
+              </w:rPr>
+              <w:t>Zárógondolatok a fenti ügyfélnyilvántartó program elkészítésének folyamatáról</w:t>
+            </w:r>
+            <w:r>
+              <w:rPr>
+                <w:noProof/>
+                <w:webHidden/>
+              </w:rPr>
+              <w:tab/>
+            </w:r>
+            <w:r>
+              <w:rPr>
+                <w:noProof/>
+                <w:webHidden/>
+              </w:rPr>
+              <w:fldChar w:fldCharType="begin"/>
+            </w:r>
+            <w:r>
+              <w:rPr>
+                <w:noProof/>
+                <w:webHidden/>
+              </w:rPr>
+              <w:instrText xml:space="preserve"> PAGEREF _Toc101724872 \h </w:instrText>
+            </w:r>
+            <w:r>
+              <w:rPr>
+                <w:noProof/>
+                <w:webHidden/>
+              </w:rPr>
+            </w:r>
+            <w:r>
+              <w:rPr>
+                <w:noProof/>
+                <w:webHidden/>
+              </w:rPr>
+              <w:fldChar w:fldCharType="separate"/>
+            </w:r>
+            <w:r>
+              <w:rPr>
+                <w:noProof/>
+                <w:webHidden/>
+              </w:rPr>
+              <w:t>35</w:t>
             </w:r>
             <w:r>
               <w:rPr>
@@ -1367,7 +1440,7 @@
           <w:szCs w:val="40"/>
         </w:rPr>
       </w:pPr>
-      <w:bookmarkStart w:id="0" w:name="_Toc101724100"/>
+      <w:bookmarkStart w:id="0" w:name="_Toc101724863"/>
       <w:r>
         <w:rPr>
           <w:rFonts w:eastAsia="Arial" w:cs="Arial"/>
@@ -1504,7 +1577,7 @@
           <w:szCs w:val="32"/>
         </w:rPr>
       </w:pPr>
-      <w:bookmarkStart w:id="1" w:name="_Toc101724101"/>
+      <w:bookmarkStart w:id="1" w:name="_Toc101724864"/>
       <w:proofErr w:type="spellStart"/>
       <w:r>
         <w:rPr>
@@ -1667,7 +1740,7 @@
           <w:szCs w:val="40"/>
         </w:rPr>
       </w:pPr>
-      <w:bookmarkStart w:id="2" w:name="_Toc101724102"/>
+      <w:bookmarkStart w:id="2" w:name="_Toc101724865"/>
       <w:r>
         <w:rPr>
           <w:rFonts w:eastAsia="Arial" w:cs="Arial"/>
@@ -9555,7 +9628,7 @@
           <w:szCs w:val="40"/>
         </w:rPr>
       </w:pPr>
-      <w:bookmarkStart w:id="5" w:name="_Toc101724103"/>
+      <w:bookmarkStart w:id="5" w:name="_Toc101724866"/>
       <w:r>
         <w:rPr>
           <w:rFonts w:eastAsia="Arial" w:cs="Arial"/>
@@ -16670,7 +16743,7 @@
       <w:pPr>
         <w:pStyle w:val="Cmsor1"/>
       </w:pPr>
-      <w:bookmarkStart w:id="6" w:name="_Toc101724104"/>
+      <w:bookmarkStart w:id="6" w:name="_Toc101724867"/>
       <w:r>
         <w:lastRenderedPageBreak/>
         <w:t>Az adminisztrátor felületének leírása</w:t>
@@ -21223,7 +21296,7 @@
       <w:pPr>
         <w:pStyle w:val="Cmsor1"/>
       </w:pPr>
-      <w:bookmarkStart w:id="7" w:name="_Toc101724105"/>
+      <w:bookmarkStart w:id="7" w:name="_Toc101724868"/>
       <w:r>
         <w:lastRenderedPageBreak/>
         <w:t>A bérletszerkesztő (tulajdonosi) felület leírása</w:t>
@@ -23351,7 +23424,7 @@
       <w:pPr>
         <w:pStyle w:val="Cmsor1"/>
       </w:pPr>
-      <w:bookmarkStart w:id="8" w:name="_Toc101724106"/>
+      <w:bookmarkStart w:id="8" w:name="_Toc101724869"/>
       <w:r>
         <w:lastRenderedPageBreak/>
         <w:t>Az ügyfél által megtekinthető felület leírása</w:t>
@@ -26307,7 +26380,7 @@
       <w:pPr>
         <w:pStyle w:val="Cmsor1"/>
       </w:pPr>
-      <w:bookmarkStart w:id="9" w:name="_Toc101724107"/>
+      <w:bookmarkStart w:id="9" w:name="_Toc101724870"/>
       <w:r>
         <w:t>Az adatok küldésének és lekérésének tesztelése</w:t>
       </w:r>
@@ -27062,7 +27135,7 @@
       <w:pPr>
         <w:pStyle w:val="Cmsor1"/>
       </w:pPr>
-      <w:bookmarkStart w:id="10" w:name="_Toc101724108"/>
+      <w:bookmarkStart w:id="10" w:name="_Toc101724871"/>
       <w:r>
         <w:lastRenderedPageBreak/>
         <w:t>Az edzőterem kliens oldalának elkészítése</w:t>
@@ -28434,12 +28507,14 @@
       <w:pPr>
         <w:pStyle w:val="Cmsor1"/>
       </w:pPr>
+      <w:bookmarkStart w:id="13" w:name="_Toc101724872"/>
       <w:r>
         <w:t>Zárógondolatok a fenti ügyfélnyilvántartó program elkészítésének folyamatáró</w:t>
       </w:r>
       <w:r>
         <w:t>l</w:t>
       </w:r>
+      <w:bookmarkEnd w:id="13"/>
     </w:p>
     <w:p>
       <w:pPr>

</xml_diff>